<commit_message>
opeing in new file added
</commit_message>
<xml_diff>
--- a/files/ckeck.docx
+++ b/files/ckeck.docx
@@ -21,104 +21,38 @@
           <w:bCs/>
         </w:rPr>
       </w:pPr>
-      <w:proofErr w:type="spellStart"/>
-      <w:r>
-        <w:rPr>
-          <w:rFonts w:asciiTheme="majorBidi" w:hAnsiTheme="majorBidi" w:cstheme="majorBidi"/>
-          <w:b/>
-          <w:bCs/>
-        </w:rPr>
-        <w:t>Organisational</w:t>
-      </w:r>
-      <w:proofErr w:type="spellEnd"/>
-      <w:r>
-        <w:rPr>
-          <w:rFonts w:asciiTheme="majorBidi" w:hAnsiTheme="majorBidi" w:cstheme="majorBidi"/>
-          <w:b/>
-          <w:bCs/>
-        </w:rPr>
-        <w:t xml:space="preserve"> </w:t>
-      </w:r>
-      <w:proofErr w:type="spellStart"/>
-      <w:r>
-        <w:rPr>
-          <w:rFonts w:asciiTheme="majorBidi" w:hAnsiTheme="majorBidi" w:cstheme="majorBidi"/>
-          <w:b/>
-          <w:bCs/>
-        </w:rPr>
-        <w:t>Behaviour</w:t>
-      </w:r>
-      <w:proofErr w:type="spellEnd"/>
-      <w:r>
-        <w:rPr>
-          <w:rFonts w:asciiTheme="majorBidi" w:hAnsiTheme="majorBidi" w:cstheme="majorBidi"/>
-          <w:b/>
-          <w:bCs/>
-        </w:rPr>
-        <w:t>: Understanding Human Dynamics in the Workplace</w:t>
-      </w:r>
-    </w:p>
-    <w:p>
-      <w:pPr>
-        <w:rPr>
-          <w:rFonts w:asciiTheme="majorBidi" w:hAnsiTheme="majorBidi" w:cstheme="majorBidi"/>
-        </w:rPr>
-      </w:pPr>
-      <w:proofErr w:type="spellStart"/>
-      <w:r>
-        <w:rPr>
-          <w:rFonts w:asciiTheme="majorBidi" w:hAnsiTheme="majorBidi" w:cstheme="majorBidi"/>
-        </w:rPr>
-        <w:t>Organisational</w:t>
-      </w:r>
-      <w:proofErr w:type="spellEnd"/>
-      <w:r>
-        <w:rPr>
-          <w:rFonts w:asciiTheme="majorBidi" w:hAnsiTheme="majorBidi" w:cstheme="majorBidi"/>
-        </w:rPr>
-        <w:t xml:space="preserve"> </w:t>
-      </w:r>
-      <w:proofErr w:type="spellStart"/>
-      <w:r>
-        <w:rPr>
-          <w:rFonts w:asciiTheme="majorBidi" w:hAnsiTheme="majorBidi" w:cstheme="majorBidi"/>
-        </w:rPr>
-        <w:t>behaviour</w:t>
-      </w:r>
-      <w:proofErr w:type="spellEnd"/>
-      <w:r>
-        <w:rPr>
-          <w:rFonts w:asciiTheme="majorBidi" w:hAnsiTheme="majorBidi" w:cstheme="majorBidi"/>
-        </w:rPr>
-        <w:t xml:space="preserve"> (OB) is the study of how people interact within groups in a </w:t>
-      </w:r>
-      <w:proofErr w:type="spellStart"/>
-      <w:r>
-        <w:rPr>
-          <w:rFonts w:asciiTheme="majorBidi" w:hAnsiTheme="majorBidi" w:cstheme="majorBidi"/>
-        </w:rPr>
-        <w:t>profesional</w:t>
-      </w:r>
-      <w:proofErr w:type="spellEnd"/>
-      <w:r>
-        <w:rPr>
-          <w:rFonts w:asciiTheme="majorBidi" w:hAnsiTheme="majorBidi" w:cstheme="majorBidi"/>
-        </w:rPr>
-        <w:t xml:space="preserve"> setting. Its principles are primarily applied to improve workplace efficiency, employee satisfaction, and overall </w:t>
-      </w:r>
-      <w:proofErr w:type="spellStart"/>
-      <w:r>
-        <w:rPr>
-          <w:rFonts w:asciiTheme="majorBidi" w:hAnsiTheme="majorBidi" w:cstheme="majorBidi"/>
-        </w:rPr>
-        <w:t>organisational</w:t>
-      </w:r>
-      <w:proofErr w:type="spellEnd"/>
-      <w:r>
-        <w:rPr>
-          <w:rFonts w:asciiTheme="majorBidi" w:hAnsiTheme="majorBidi" w:cstheme="majorBidi"/>
-        </w:rPr>
-        <w:t xml:space="preserve"> effectiveness. Drawing insights </w:t>
+      <w:r>
+        <w:rPr>
+          <w:rFonts w:asciiTheme="majorBidi" w:hAnsiTheme="majorBidi" w:cstheme="majorBidi"/>
+          <w:b/>
+          <w:bCs/>
+        </w:rPr>
+        <w:t>Organisational Behaviour: Understanding Human Dynamics in the Workplace</w:t>
+      </w:r>
+    </w:p>
+    <w:p>
+      <w:pPr>
+        <w:rPr>
+          <w:rFonts w:asciiTheme="majorBidi" w:hAnsiTheme="majorBidi" w:cstheme="majorBidi"/>
+        </w:rPr>
+      </w:pPr>
+      <w:r>
+        <w:rPr>
+          <w:rFonts w:asciiTheme="majorBidi" w:hAnsiTheme="majorBidi" w:cstheme="majorBidi"/>
+        </w:rPr>
+        <w:t>Organisational behaviour (OB)</w:t>
+      </w:r>
+      <w:r>
+        <w:rPr>
+          <w:rFonts w:asciiTheme="majorBidi" w:hAnsiTheme="majorBidi" w:cstheme="majorBidi"/>
+        </w:rPr>
+        <w:t xml:space="preserve"> “helo” </w:t>
+      </w:r>
+      <w:r>
+        <w:rPr>
+          <w:rFonts w:asciiTheme="majorBidi" w:hAnsiTheme="majorBidi" w:cstheme="majorBidi"/>
+        </w:rPr>
+        <w:t xml:space="preserve"> is the study of how people interact within groups in a profesional setting. Its principles are primarily applied to improve workplace efficiency, employee satisfaction, and overall organisational effectiveness. Drawing insights </w:t>
       </w:r>
       <w:r>
         <w:rPr>
@@ -142,14 +76,7 @@
         <w:rPr>
           <w:rFonts w:asciiTheme="majorBidi" w:hAnsiTheme="majorBidi" w:cstheme="majorBidi"/>
         </w:rPr>
-        <w:t xml:space="preserve">ational behavior explores the </w:t>
-      </w:r>
-      <w:proofErr w:type="spellStart"/>
-      <w:r>
-        <w:rPr>
-          <w:rFonts w:asciiTheme="majorBidi" w:hAnsiTheme="majorBidi" w:cstheme="majorBidi"/>
-        </w:rPr>
-        <w:t>n</w:t>
+        <w:t>ational behavior explores the n</w:t>
       </w:r>
       <w:r>
         <w:rPr>
@@ -161,84 +88,7 @@
         <w:rPr>
           <w:rFonts w:asciiTheme="majorBidi" w:hAnsiTheme="majorBidi" w:cstheme="majorBidi"/>
         </w:rPr>
-        <w:t>ances</w:t>
-      </w:r>
-      <w:proofErr w:type="spellEnd"/>
-      <w:r>
-        <w:rPr>
-          <w:rFonts w:asciiTheme="majorBidi" w:hAnsiTheme="majorBidi" w:cstheme="majorBidi"/>
-        </w:rPr>
-        <w:t xml:space="preserve"> of human </w:t>
-      </w:r>
-      <w:proofErr w:type="spellStart"/>
-      <w:r>
-        <w:rPr>
-          <w:rFonts w:asciiTheme="majorBidi" w:hAnsiTheme="majorBidi" w:cstheme="majorBidi"/>
-        </w:rPr>
-        <w:t>behaviour</w:t>
-      </w:r>
-      <w:proofErr w:type="spellEnd"/>
-      <w:r>
-        <w:rPr>
-          <w:rFonts w:asciiTheme="majorBidi" w:hAnsiTheme="majorBidi" w:cstheme="majorBidi"/>
-        </w:rPr>
-        <w:t xml:space="preserve"> in </w:t>
-      </w:r>
-      <w:proofErr w:type="spellStart"/>
-      <w:r>
-        <w:rPr>
-          <w:rFonts w:asciiTheme="majorBidi" w:hAnsiTheme="majorBidi" w:cstheme="majorBidi"/>
-        </w:rPr>
-        <w:t>organisational</w:t>
-      </w:r>
-      <w:proofErr w:type="spellEnd"/>
-      <w:r>
-        <w:rPr>
-          <w:rFonts w:asciiTheme="majorBidi" w:hAnsiTheme="majorBidi" w:cstheme="majorBidi"/>
-        </w:rPr>
-        <w:t xml:space="preserve"> contexts. This article delves into the key aspects of </w:t>
-      </w:r>
-      <w:proofErr w:type="spellStart"/>
-      <w:r>
-        <w:rPr>
-          <w:rFonts w:asciiTheme="majorBidi" w:hAnsiTheme="majorBidi" w:cstheme="majorBidi"/>
-        </w:rPr>
-        <w:t>organisational</w:t>
-      </w:r>
-      <w:proofErr w:type="spellEnd"/>
-      <w:r>
-        <w:rPr>
-          <w:rFonts w:asciiTheme="majorBidi" w:hAnsiTheme="majorBidi" w:cstheme="majorBidi"/>
-        </w:rPr>
-        <w:t xml:space="preserve"> </w:t>
-      </w:r>
-      <w:proofErr w:type="spellStart"/>
-      <w:r>
-        <w:rPr>
-          <w:rFonts w:asciiTheme="majorBidi" w:hAnsiTheme="majorBidi" w:cstheme="majorBidi"/>
-        </w:rPr>
-        <w:t>behaviour</w:t>
-      </w:r>
-      <w:proofErr w:type="spellEnd"/>
-      <w:r>
-        <w:rPr>
-          <w:rFonts w:asciiTheme="majorBidi" w:hAnsiTheme="majorBidi" w:cstheme="majorBidi"/>
-        </w:rPr>
-        <w:t xml:space="preserve">, its significance, and its practical applications in modern </w:t>
-      </w:r>
-      <w:proofErr w:type="spellStart"/>
-      <w:r>
-        <w:rPr>
-          <w:rFonts w:asciiTheme="majorBidi" w:hAnsiTheme="majorBidi" w:cstheme="majorBidi"/>
-        </w:rPr>
-        <w:t>organisations</w:t>
-      </w:r>
-      <w:proofErr w:type="spellEnd"/>
-      <w:r>
-        <w:rPr>
-          <w:rFonts w:asciiTheme="majorBidi" w:hAnsiTheme="majorBidi" w:cstheme="majorBidi"/>
-        </w:rPr>
-        <w:t>.</w:t>
+        <w:t>ances of human behaviour in organisational contexts. This article delves into the key aspects of organisational behaviour, its significance, and its practical applications in modern organisations.</w:t>
       </w:r>
     </w:p>
     <w:p>
@@ -280,68 +130,26 @@
         </w:rPr>
         <w:t xml:space="preserve"> of </w:t>
       </w:r>
-      <w:proofErr w:type="spellStart"/>
-      <w:r>
-        <w:rPr>
-          <w:rFonts w:asciiTheme="majorBidi" w:hAnsiTheme="majorBidi" w:cstheme="majorBidi"/>
-          <w:b/>
-          <w:bCs/>
-        </w:rPr>
-        <w:t>Organisational</w:t>
-      </w:r>
-      <w:proofErr w:type="spellEnd"/>
-      <w:r>
-        <w:rPr>
-          <w:rFonts w:asciiTheme="majorBidi" w:hAnsiTheme="majorBidi" w:cstheme="majorBidi"/>
-          <w:b/>
-          <w:bCs/>
-        </w:rPr>
-        <w:t xml:space="preserve"> </w:t>
-      </w:r>
-      <w:proofErr w:type="spellStart"/>
-      <w:r>
-        <w:rPr>
-          <w:rFonts w:asciiTheme="majorBidi" w:hAnsiTheme="majorBidi" w:cstheme="majorBidi"/>
-          <w:b/>
-          <w:bCs/>
-        </w:rPr>
-        <w:t>Behaviour</w:t>
-      </w:r>
-      <w:proofErr w:type="spellEnd"/>
-    </w:p>
-    <w:p>
-      <w:pPr>
-        <w:rPr>
-          <w:rFonts w:asciiTheme="majorBidi" w:hAnsiTheme="majorBidi" w:cstheme="majorBidi"/>
-        </w:rPr>
-      </w:pPr>
-      <w:proofErr w:type="spellStart"/>
-      <w:r>
-        <w:rPr>
-          <w:rFonts w:asciiTheme="majorBidi" w:hAnsiTheme="majorBidi" w:cstheme="majorBidi"/>
-        </w:rPr>
-        <w:t>Organisational</w:t>
-      </w:r>
-      <w:proofErr w:type="spellEnd"/>
-      <w:r>
-        <w:rPr>
-          <w:rFonts w:asciiTheme="majorBidi" w:hAnsiTheme="majorBidi" w:cstheme="majorBidi"/>
-        </w:rPr>
-        <w:t xml:space="preserve"> </w:t>
-      </w:r>
-      <w:proofErr w:type="spellStart"/>
-      <w:r>
-        <w:rPr>
-          <w:rFonts w:asciiTheme="majorBidi" w:hAnsiTheme="majorBidi" w:cstheme="majorBidi"/>
-        </w:rPr>
-        <w:t>behaviour</w:t>
-      </w:r>
-      <w:proofErr w:type="spellEnd"/>
-      <w:r>
-        <w:rPr>
-          <w:rFonts w:asciiTheme="majorBidi" w:hAnsiTheme="majorBidi" w:cstheme="majorBidi"/>
-        </w:rPr>
-        <w:t xml:space="preserve"> </w:t>
+      <w:r>
+        <w:rPr>
+          <w:rFonts w:asciiTheme="majorBidi" w:hAnsiTheme="majorBidi" w:cstheme="majorBidi"/>
+          <w:b/>
+          <w:bCs/>
+        </w:rPr>
+        <w:t>Organisational Behaviour</w:t>
+      </w:r>
+    </w:p>
+    <w:p>
+      <w:pPr>
+        <w:rPr>
+          <w:rFonts w:asciiTheme="majorBidi" w:hAnsiTheme="majorBidi" w:cstheme="majorBidi"/>
+        </w:rPr>
+      </w:pPr>
+      <w:r>
+        <w:rPr>
+          <w:rFonts w:asciiTheme="majorBidi" w:hAnsiTheme="majorBidi" w:cstheme="majorBidi"/>
+        </w:rPr>
+        <w:t xml:space="preserve">Organisational behaviour </w:t>
       </w:r>
       <w:r>
         <w:rPr>
@@ -353,76 +161,20 @@
         <w:rPr>
           <w:rFonts w:asciiTheme="majorBidi" w:hAnsiTheme="majorBidi" w:cstheme="majorBidi"/>
         </w:rPr>
-        <w:t xml:space="preserve">is a multidisciplinary field that examines individual, group, and </w:t>
-      </w:r>
-      <w:proofErr w:type="spellStart"/>
-      <w:r>
-        <w:rPr>
-          <w:rFonts w:asciiTheme="majorBidi" w:hAnsiTheme="majorBidi" w:cstheme="majorBidi"/>
-        </w:rPr>
-        <w:t>organisational</w:t>
-      </w:r>
-      <w:proofErr w:type="spellEnd"/>
-      <w:r>
-        <w:rPr>
-          <w:rFonts w:asciiTheme="majorBidi" w:hAnsiTheme="majorBidi" w:cstheme="majorBidi"/>
-        </w:rPr>
-        <w:t xml:space="preserve"> dynamics. It emerged as a distinct area of study in the early 20th century, evolving from scientific management and human relations movements. Today, OB is a vital component of </w:t>
-      </w:r>
-      <w:proofErr w:type="spellStart"/>
-      <w:r>
-        <w:rPr>
-          <w:rFonts w:asciiTheme="majorBidi" w:hAnsiTheme="majorBidi" w:cstheme="majorBidi"/>
-        </w:rPr>
-        <w:t>organisational</w:t>
-      </w:r>
-      <w:proofErr w:type="spellEnd"/>
-      <w:r>
-        <w:rPr>
-          <w:rFonts w:asciiTheme="majorBidi" w:hAnsiTheme="majorBidi" w:cstheme="majorBidi"/>
-        </w:rPr>
-        <w:t xml:space="preserve"> studies, shaping the way leaders manage teams and achieve goals.</w:t>
-      </w:r>
-    </w:p>
-    <w:p>
-      <w:pPr>
-        <w:rPr>
-          <w:rFonts w:asciiTheme="majorBidi" w:hAnsiTheme="majorBidi" w:cstheme="majorBidi"/>
-        </w:rPr>
-      </w:pPr>
-      <w:r>
-        <w:rPr>
-          <w:rFonts w:asciiTheme="majorBidi" w:hAnsiTheme="majorBidi" w:cstheme="majorBidi"/>
-        </w:rPr>
-        <w:t xml:space="preserve">Key questions addressed by </w:t>
-      </w:r>
-      <w:proofErr w:type="spellStart"/>
-      <w:r>
-        <w:rPr>
-          <w:rFonts w:asciiTheme="majorBidi" w:hAnsiTheme="majorBidi" w:cstheme="majorBidi"/>
-        </w:rPr>
-        <w:t>organisational</w:t>
-      </w:r>
-      <w:proofErr w:type="spellEnd"/>
-      <w:r>
-        <w:rPr>
-          <w:rFonts w:asciiTheme="majorBidi" w:hAnsiTheme="majorBidi" w:cstheme="majorBidi"/>
-        </w:rPr>
-        <w:t xml:space="preserve"> </w:t>
-      </w:r>
-      <w:proofErr w:type="spellStart"/>
-      <w:r>
-        <w:rPr>
-          <w:rFonts w:asciiTheme="majorBidi" w:hAnsiTheme="majorBidi" w:cstheme="majorBidi"/>
-        </w:rPr>
-        <w:t>behaviour</w:t>
-      </w:r>
-      <w:proofErr w:type="spellEnd"/>
-      <w:r>
-        <w:rPr>
-          <w:rFonts w:asciiTheme="majorBidi" w:hAnsiTheme="majorBidi" w:cstheme="majorBidi"/>
-        </w:rPr>
-        <w:t xml:space="preserve"> include:</w:t>
+        <w:t>is a multidisciplinary field that examines individual, group, and organisational dynamics. It emerged as a distinct area of study in the early 20th century, evolving from scientific management and human relations movements. Today, OB is a vital component of organisational studies, shaping the way leaders manage teams and achieve goals.</w:t>
+      </w:r>
+    </w:p>
+    <w:p>
+      <w:pPr>
+        <w:rPr>
+          <w:rFonts w:asciiTheme="majorBidi" w:hAnsiTheme="majorBidi" w:cstheme="majorBidi"/>
+        </w:rPr>
+      </w:pPr>
+      <w:r>
+        <w:rPr>
+          <w:rFonts w:asciiTheme="majorBidi" w:hAnsiTheme="majorBidi" w:cstheme="majorBidi"/>
+        </w:rPr>
+        <w:t>Key questions addressed by organisational behaviour include:</w:t>
       </w:r>
     </w:p>
     <w:p>
@@ -497,21 +249,7 @@
         <w:rPr>
           <w:rFonts w:asciiTheme="majorBidi" w:hAnsiTheme="majorBidi" w:cstheme="majorBidi"/>
         </w:rPr>
-        <w:t xml:space="preserve">How can </w:t>
-      </w:r>
-      <w:proofErr w:type="spellStart"/>
-      <w:r>
-        <w:rPr>
-          <w:rFonts w:asciiTheme="majorBidi" w:hAnsiTheme="majorBidi" w:cstheme="majorBidi"/>
-        </w:rPr>
-        <w:t>organisations</w:t>
-      </w:r>
-      <w:proofErr w:type="spellEnd"/>
-      <w:r>
-        <w:rPr>
-          <w:rFonts w:asciiTheme="majorBidi" w:hAnsiTheme="majorBidi" w:cstheme="majorBidi"/>
-        </w:rPr>
-        <w:t xml:space="preserve"> build effective teams?</w:t>
+        <w:t>How can organisations build effective teams?</w:t>
       </w:r>
     </w:p>
     <w:p>
@@ -528,21 +266,7 @@
         <w:rPr>
           <w:rFonts w:asciiTheme="majorBidi" w:hAnsiTheme="majorBidi" w:cstheme="majorBidi"/>
         </w:rPr>
-        <w:t xml:space="preserve">What role does leadership play in shaping </w:t>
-      </w:r>
-      <w:proofErr w:type="spellStart"/>
-      <w:r>
-        <w:rPr>
-          <w:rFonts w:asciiTheme="majorBidi" w:hAnsiTheme="majorBidi" w:cstheme="majorBidi"/>
-        </w:rPr>
-        <w:t>organisational</w:t>
-      </w:r>
-      <w:proofErr w:type="spellEnd"/>
-      <w:r>
-        <w:rPr>
-          <w:rFonts w:asciiTheme="majorBidi" w:hAnsiTheme="majorBidi" w:cstheme="majorBidi"/>
-        </w:rPr>
-        <w:t xml:space="preserve"> culture?</w:t>
+        <w:t>What role does leadership play in shaping organisational culture?</w:t>
       </w:r>
     </w:p>
     <w:p>
@@ -607,44 +331,20 @@
           <w:b/>
           <w:bCs/>
         </w:rPr>
-        <w:t xml:space="preserve">1. Individual </w:t>
-      </w:r>
-      <w:proofErr w:type="spellStart"/>
-      <w:r>
-        <w:rPr>
-          <w:rFonts w:asciiTheme="majorBidi" w:hAnsiTheme="majorBidi" w:cstheme="majorBidi"/>
-          <w:b/>
-          <w:bCs/>
-        </w:rPr>
-        <w:t>Behaviour</w:t>
-      </w:r>
-      <w:proofErr w:type="spellEnd"/>
-    </w:p>
-    <w:p>
-      <w:pPr>
-        <w:rPr>
-          <w:rFonts w:asciiTheme="majorBidi" w:hAnsiTheme="majorBidi" w:cstheme="majorBidi"/>
-        </w:rPr>
-      </w:pPr>
-      <w:r>
-        <w:rPr>
-          <w:rFonts w:asciiTheme="majorBidi" w:hAnsiTheme="majorBidi" w:cstheme="majorBidi"/>
-        </w:rPr>
-        <w:t xml:space="preserve">The study of individual </w:t>
-      </w:r>
-      <w:proofErr w:type="spellStart"/>
-      <w:r>
-        <w:rPr>
-          <w:rFonts w:asciiTheme="majorBidi" w:hAnsiTheme="majorBidi" w:cstheme="majorBidi"/>
-        </w:rPr>
-        <w:t>behaviour</w:t>
-      </w:r>
-      <w:proofErr w:type="spellEnd"/>
-      <w:r>
-        <w:rPr>
-          <w:rFonts w:asciiTheme="majorBidi" w:hAnsiTheme="majorBidi" w:cstheme="majorBidi"/>
-        </w:rPr>
-        <w:t xml:space="preserve"> focuses on understanding how personal characteristics such as attitudes, values, and perception influence work performance.</w:t>
+        <w:t>1. Individual Behaviour</w:t>
+      </w:r>
+    </w:p>
+    <w:p>
+      <w:pPr>
+        <w:rPr>
+          <w:rFonts w:asciiTheme="majorBidi" w:hAnsiTheme="majorBidi" w:cstheme="majorBidi"/>
+        </w:rPr>
+      </w:pPr>
+      <w:r>
+        <w:rPr>
+          <w:rFonts w:asciiTheme="majorBidi" w:hAnsiTheme="majorBidi" w:cstheme="majorBidi"/>
+        </w:rPr>
+        <w:t>The study of individual behaviour focuses on understanding how personal characteristics such as attitudes, values, and perception influence work performance.</w:t>
       </w:r>
     </w:p>
     <w:p>
@@ -669,35 +369,7 @@
         <w:rPr>
           <w:rFonts w:asciiTheme="majorBidi" w:hAnsiTheme="majorBidi" w:cstheme="majorBidi"/>
         </w:rPr>
-        <w:t xml:space="preserve">: Personality traits, such as </w:t>
-      </w:r>
-      <w:proofErr w:type="spellStart"/>
-      <w:r>
-        <w:rPr>
-          <w:rFonts w:asciiTheme="majorBidi" w:hAnsiTheme="majorBidi" w:cstheme="majorBidi"/>
-        </w:rPr>
-        <w:t>consientiousness</w:t>
-      </w:r>
-      <w:proofErr w:type="spellEnd"/>
-      <w:r>
-        <w:rPr>
-          <w:rFonts w:asciiTheme="majorBidi" w:hAnsiTheme="majorBidi" w:cstheme="majorBidi"/>
-        </w:rPr>
-        <w:t xml:space="preserve"> and </w:t>
-      </w:r>
-      <w:proofErr w:type="spellStart"/>
-      <w:r>
-        <w:rPr>
-          <w:rFonts w:asciiTheme="majorBidi" w:hAnsiTheme="majorBidi" w:cstheme="majorBidi"/>
-        </w:rPr>
-        <w:t>openess</w:t>
-      </w:r>
-      <w:proofErr w:type="spellEnd"/>
-      <w:r>
-        <w:rPr>
-          <w:rFonts w:asciiTheme="majorBidi" w:hAnsiTheme="majorBidi" w:cstheme="majorBidi"/>
-        </w:rPr>
-        <w:t xml:space="preserve"> to experience, play a significant role in determining job suitability and performance.</w:t>
+        <w:t>: Personality traits, such as consientiousness and openess to experience, play a significant role in determining job suitability and performance.</w:t>
       </w:r>
     </w:p>
     <w:p>
@@ -722,21 +394,7 @@
         <w:rPr>
           <w:rFonts w:asciiTheme="majorBidi" w:hAnsiTheme="majorBidi" w:cstheme="majorBidi"/>
         </w:rPr>
-        <w:t xml:space="preserve">: Employees’ attitudes towards their job, colleagues, and management can profoundly impact </w:t>
-      </w:r>
-      <w:proofErr w:type="spellStart"/>
-      <w:r>
-        <w:rPr>
-          <w:rFonts w:asciiTheme="majorBidi" w:hAnsiTheme="majorBidi" w:cstheme="majorBidi"/>
-        </w:rPr>
-        <w:t>organisational</w:t>
-      </w:r>
-      <w:proofErr w:type="spellEnd"/>
-      <w:r>
-        <w:rPr>
-          <w:rFonts w:asciiTheme="majorBidi" w:hAnsiTheme="majorBidi" w:cstheme="majorBidi"/>
-        </w:rPr>
-        <w:t xml:space="preserve"> productivity and morale.</w:t>
+        <w:t>: Employees’ attitudes towards their job, colleagues, and management can profoundly impact organisational productivity and morale.</w:t>
       </w:r>
     </w:p>
     <w:p>

</xml_diff>

<commit_message>
chnages process and log file
</commit_message>
<xml_diff>
--- a/files/ckeck.docx
+++ b/files/ckeck.docx
@@ -52,7 +52,13 @@
         <w:rPr>
           <w:rFonts w:asciiTheme="majorBidi" w:hAnsiTheme="majorBidi" w:cstheme="majorBidi"/>
         </w:rPr>
-        <w:t xml:space="preserve"> is the study of how people interact within groups in a profesional setting. Its principles are primarily applied to improve workplace efficiency, employee satisfaction, and overall organisational effectiveness. Drawing insights </w:t>
+        <w:t xml:space="preserve"> </w:t>
+      </w:r>
+      <w:r>
+        <w:rPr>
+          <w:rFonts w:asciiTheme="majorBidi" w:hAnsiTheme="majorBidi" w:cstheme="majorBidi"/>
+        </w:rPr>
+        <w:t xml:space="preserve">is the study of how people interact within groups in a profesional setting. Its principles are primarily applied to improve workplace efficiency, employee satisfaction, and overall organisational effectiveness. Drawing insights </w:t>
       </w:r>
       <w:r>
         <w:rPr>

</xml_diff>